<commit_message>
updated results in Word. Open ended questions analysis. binomial tests
</commit_message>
<xml_diff>
--- a/Ripped Foil/Ripped foil child data analysis_CV_ZC.docx
+++ b/Ripped Foil/Ripped foil child data analysis_CV_ZC.docx
@@ -204,7 +204,13 @@
         <w:pStyle w:val="FirstParagraph"/>
       </w:pPr>
       <w:r>
-        <w:t>We decided to use age as a continuous variable (age in months) in our main analyses rather than categorical to have more power.The distribution of age:</w:t>
+        <w:t>We decided to use age as a continuous variable (age in months) in our main analyses rather than categorical to have more power.</w:t>
+      </w:r>
+      <w:r>
+        <w:t xml:space="preserve"> </w:t>
+      </w:r>
+      <w:r>
+        <w:t>The distribution of age:</w:t>
       </w:r>
     </w:p>
     <w:p>
@@ -1610,7 +1616,10 @@
       <w:bookmarkStart w:id="17" w:name="full-2-and-null-comparision"/>
       <w:bookmarkEnd w:id="17"/>
       <w:r>
-        <w:t>Full 2 and null comparision</w:t>
+        <w:t>Full 2 and null comparis</w:t>
+      </w:r>
+      <w:r>
+        <w:t>on</w:t>
       </w:r>
     </w:p>
     <w:p>
@@ -2188,8 +2197,15 @@
       <w:r>
         <w:rPr>
           <w:b/>
-        </w:rPr>
-        <w:t xml:space="preserve">Question: Did you intentionally include the correlations between slopes and intercepts in this model Christoph? </w:t>
+          <w:highlight w:val="yellow"/>
+        </w:rPr>
+        <w:t>Question: Did you intentionally include the correlations between slopes and intercepts in this model Christoph?</w:t>
+      </w:r>
+      <w:r>
+        <w:rPr>
+          <w:b/>
+        </w:rPr>
+        <w:t xml:space="preserve"> </w:t>
       </w:r>
       <w:bookmarkStart w:id="24" w:name="overall-performance-across-age."/>
       <w:bookmarkEnd w:id="24"/>
@@ -2275,15 +2291,23 @@
         <w:rPr>
           <w:b/>
         </w:rPr>
-        <w:t>Performance of younger children (up until 50 months of age) seem to be at or below chance level in this task. Older children seem to be doing better although there is a lot of variation (some are performing at ceiling level while some others are below chance).</w:t>
+        <w:t xml:space="preserve">Performance of younger children (up until 50 months of age) seem to be at or below </w:t>
+      </w:r>
+      <w:bookmarkStart w:id="25" w:name="_GoBack"/>
+      <w:bookmarkEnd w:id="25"/>
+      <w:r>
+        <w:rPr>
+          <w:b/>
+        </w:rPr>
+        <w:t>chance level in this task. Older children seem to be doing better although there is a lot of variation (some are performing at ceiling level while some others are below chance).</w:t>
       </w:r>
     </w:p>
     <w:p>
       <w:pPr>
         <w:pStyle w:val="Heading4"/>
       </w:pPr>
-      <w:bookmarkStart w:id="25" w:name="running-a-new-model-for-calculating-cis-"/>
-      <w:bookmarkEnd w:id="25"/>
+      <w:bookmarkStart w:id="26" w:name="running-a-new-model-for-calculating-cis-"/>
+      <w:bookmarkEnd w:id="26"/>
       <w:r>
         <w:t>Running a new model for calculating CIs for the interaction model so we can plot the performance in test and transfer across ages separately.</w:t>
       </w:r>
@@ -2387,8 +2411,8 @@
       <w:pPr>
         <w:pStyle w:val="Heading4"/>
       </w:pPr>
-      <w:bookmarkStart w:id="26" w:name="performance-in-test-and-transfer-across-"/>
-      <w:bookmarkEnd w:id="26"/>
+      <w:bookmarkStart w:id="27" w:name="performance-in-test-and-transfer-across-"/>
+      <w:bookmarkEnd w:id="27"/>
     </w:p>
     <w:p>
       <w:pPr>
@@ -2506,8 +2530,8 @@
       <w:pPr>
         <w:pStyle w:val="Heading2"/>
       </w:pPr>
-      <w:bookmarkStart w:id="27" w:name="first-trial-performance-in-transfer-phas"/>
-      <w:bookmarkEnd w:id="27"/>
+      <w:bookmarkStart w:id="28" w:name="first-trial-performance-in-transfer-phas"/>
+      <w:bookmarkEnd w:id="28"/>
       <w:r>
         <w:t>First trial performance in Transfer phase</w:t>
       </w:r>
@@ -2536,8 +2560,8 @@
       <w:pPr>
         <w:pStyle w:val="Heading4"/>
       </w:pPr>
-      <w:bookmarkStart w:id="28" w:name="performance-in-trial-1-of-transfer-phase"/>
-      <w:bookmarkEnd w:id="28"/>
+      <w:bookmarkStart w:id="29" w:name="performance-in-trial-1-of-transfer-phase"/>
+      <w:bookmarkEnd w:id="29"/>
       <w:r>
         <w:t>Performance in trial 1 of Transfer phase</w:t>
       </w:r>
@@ -2887,8 +2911,6 @@
       <w:pPr>
         <w:pStyle w:val="FirstParagraph"/>
       </w:pPr>
-      <w:bookmarkStart w:id="29" w:name="_GoBack"/>
-      <w:bookmarkEnd w:id="29"/>
       <w:r>
         <w:rPr>
           <w:noProof/>

</xml_diff>